<commit_message>
Le vrai Suivi Semaine 10
</commit_message>
<xml_diff>
--- a/Documentation/Suivis/Scrum 10.docx
+++ b/Documentation/Suivis/Scrum 10.docx
@@ -84,8 +84,19 @@
                 <w:sz w:val="24"/>
                 <w:szCs w:val="24"/>
               </w:rPr>
-              <w:t>Dany Fafard</w:t>
-            </w:r>
+              <w:t xml:space="preserve">Dany </w:t>
+            </w:r>
+            <w:proofErr w:type="spellStart"/>
+            <w:r>
+              <w:rPr>
+                <w:b/>
+                <w:bCs/>
+                <w:sz w:val="24"/>
+                <w:szCs w:val="24"/>
+              </w:rPr>
+              <w:t>Fafard</w:t>
+            </w:r>
+            <w:proofErr w:type="spellEnd"/>
           </w:p>
         </w:tc>
         <w:tc>
@@ -102,15 +113,37 @@
                 <w:szCs w:val="24"/>
               </w:rPr>
             </w:pPr>
-            <w:r>
-              <w:rPr>
-                <w:b/>
-                <w:bCs/>
-                <w:sz w:val="24"/>
-                <w:szCs w:val="24"/>
-              </w:rPr>
-              <w:t>Dhiaelhak Fritas</w:t>
-            </w:r>
+            <w:proofErr w:type="spellStart"/>
+            <w:r>
+              <w:rPr>
+                <w:b/>
+                <w:bCs/>
+                <w:sz w:val="24"/>
+                <w:szCs w:val="24"/>
+              </w:rPr>
+              <w:t>Dhiaelhak</w:t>
+            </w:r>
+            <w:proofErr w:type="spellEnd"/>
+            <w:r>
+              <w:rPr>
+                <w:b/>
+                <w:bCs/>
+                <w:sz w:val="24"/>
+                <w:szCs w:val="24"/>
+              </w:rPr>
+              <w:t xml:space="preserve"> </w:t>
+            </w:r>
+            <w:proofErr w:type="spellStart"/>
+            <w:r>
+              <w:rPr>
+                <w:b/>
+                <w:bCs/>
+                <w:sz w:val="24"/>
+                <w:szCs w:val="24"/>
+              </w:rPr>
+              <w:t>Fritas</w:t>
+            </w:r>
+            <w:proofErr w:type="spellEnd"/>
           </w:p>
         </w:tc>
         <w:tc>
@@ -134,8 +167,19 @@
                 <w:sz w:val="24"/>
                 <w:szCs w:val="24"/>
               </w:rPr>
-              <w:t>Patrice-Gabriel Dary-Nereus</w:t>
-            </w:r>
+              <w:t xml:space="preserve">Patrice-Gabriel </w:t>
+            </w:r>
+            <w:proofErr w:type="spellStart"/>
+            <w:r>
+              <w:rPr>
+                <w:b/>
+                <w:bCs/>
+                <w:sz w:val="24"/>
+                <w:szCs w:val="24"/>
+              </w:rPr>
+              <w:t>Dary-Nereus</w:t>
+            </w:r>
+            <w:proofErr w:type="spellEnd"/>
           </w:p>
         </w:tc>
       </w:tr>
@@ -298,7 +342,7 @@
           </w:tcPr>
           <w:p>
             <w:r>
-              <w:t>La vie</w:t>
+              <w:t>Erreurs de post, noms de variables diffèrent d'une fonction à une autre (majuscule-minuscule).</w:t>
             </w:r>
           </w:p>
         </w:tc>
@@ -312,7 +356,30 @@
             </w:r>
             <w:r>
               <w:br/>
-              <w:t>La vie</w:t>
+            </w:r>
+            <w:r>
+              <w:t>Problème de l</w:t>
+            </w:r>
+            <w:r>
+              <w:t>a vie</w:t>
+            </w:r>
+          </w:p>
+          <w:p>
+            <w:r>
+              <w:t xml:space="preserve">Problème avec Node </w:t>
+            </w:r>
+          </w:p>
+          <w:p>
+            <w:r>
+              <w:t xml:space="preserve">Problème avec </w:t>
+            </w:r>
+            <w:proofErr w:type="spellStart"/>
+            <w:r>
+              <w:t>jest</w:t>
+            </w:r>
+            <w:proofErr w:type="spellEnd"/>
+            <w:r>
+              <w:t xml:space="preserve"> </w:t>
             </w:r>
           </w:p>
         </w:tc>

</xml_diff>